<commit_message>
Edited assignment 2.3 to fix a couple of errors
</commit_message>
<xml_diff>
--- a/module-2/schumacher_module2.3.docx
+++ b/module-2/schumacher_module2.3.docx
@@ -8,10 +8,10 @@
           <w:noProof/>
         </w:rPr>
         <w:drawing>
-          <wp:inline distT="0" distB="0" distL="0" distR="0" wp14:anchorId="6C229117" wp14:editId="12204F5F">
+          <wp:inline distT="0" distB="0" distL="0" distR="0" wp14:anchorId="23113375" wp14:editId="39544BD9">
             <wp:extent cx="5943600" cy="3823335"/>
             <wp:effectExtent l="0" t="0" r="0" b="5715"/>
-            <wp:docPr id="1454322561" name="Picture 1"/>
+            <wp:docPr id="345489513" name="Picture 1"/>
             <wp:cNvGraphicFramePr>
               <a:graphicFrameLocks xmlns:a="http://schemas.openxmlformats.org/drawingml/2006/main" noChangeAspect="1"/>
             </wp:cNvGraphicFramePr>
@@ -19,7 +19,7 @@
               <a:graphicData uri="http://schemas.openxmlformats.org/drawingml/2006/picture">
                 <pic:pic xmlns:pic="http://schemas.openxmlformats.org/drawingml/2006/picture">
                   <pic:nvPicPr>
-                    <pic:cNvPr id="1454322561" name="Picture 1454322561"/>
+                    <pic:cNvPr id="345489513" name="Picture 345489513"/>
                     <pic:cNvPicPr/>
                   </pic:nvPicPr>
                   <pic:blipFill>

</xml_diff>